<commit_message>
Added task 2 diagrams
</commit_message>
<xml_diff>
--- a/Documents/Diagrams.docx
+++ b/Documents/Diagrams.docx
@@ -674,6 +674,306 @@
         <w:br/>
       </w:r>
     </w:p>
+    <w:p>
+      <w:pPr>
+        <w:rPr>
+          <w:b/>
+          <w:bCs/>
+          <w:u w:val="single"/>
+        </w:rPr>
+      </w:pPr>
+      <w:r>
+        <w:rPr>
+          <w:noProof/>
+        </w:rPr>
+        <w:lastRenderedPageBreak/>
+        <w:drawing>
+          <wp:anchor distT="0" distB="0" distL="114300" distR="114300" simplePos="0" relativeHeight="251658240" behindDoc="1" locked="0" layoutInCell="1" allowOverlap="1" wp14:anchorId="7A276809" wp14:editId="71031EE0">
+            <wp:simplePos x="0" y="0"/>
+            <wp:positionH relativeFrom="margin">
+              <wp:align>left</wp:align>
+            </wp:positionH>
+            <wp:positionV relativeFrom="paragraph">
+              <wp:posOffset>206375</wp:posOffset>
+            </wp:positionV>
+            <wp:extent cx="5749925" cy="5509260"/>
+            <wp:effectExtent l="0" t="0" r="3175" b="0"/>
+            <wp:wrapTight wrapText="bothSides">
+              <wp:wrapPolygon edited="0">
+                <wp:start x="0" y="0"/>
+                <wp:lineTo x="0" y="21510"/>
+                <wp:lineTo x="21540" y="21510"/>
+                <wp:lineTo x="21540" y="0"/>
+                <wp:lineTo x="0" y="0"/>
+              </wp:wrapPolygon>
+            </wp:wrapTight>
+            <wp:docPr id="1" name="Picture 1"/>
+            <wp:cNvGraphicFramePr>
+              <a:graphicFrameLocks xmlns:a="http://schemas.openxmlformats.org/drawingml/2006/main" noChangeAspect="1"/>
+            </wp:cNvGraphicFramePr>
+            <a:graphic xmlns:a="http://schemas.openxmlformats.org/drawingml/2006/main">
+              <a:graphicData uri="http://schemas.openxmlformats.org/drawingml/2006/picture">
+                <pic:pic xmlns:pic="http://schemas.openxmlformats.org/drawingml/2006/picture">
+                  <pic:nvPicPr>
+                    <pic:cNvPr id="0" name="Picture 1"/>
+                    <pic:cNvPicPr>
+                      <a:picLocks noChangeAspect="1" noChangeArrowheads="1"/>
+                    </pic:cNvPicPr>
+                  </pic:nvPicPr>
+                  <pic:blipFill>
+                    <a:blip r:embed="rId15">
+                      <a:extLst>
+                        <a:ext uri="{28A0092B-C50C-407E-A947-70E740481C1C}">
+                          <a14:useLocalDpi xmlns:a14="http://schemas.microsoft.com/office/drawing/2010/main" val="0"/>
+                        </a:ext>
+                      </a:extLst>
+                    </a:blip>
+                    <a:srcRect/>
+                    <a:stretch>
+                      <a:fillRect/>
+                    </a:stretch>
+                  </pic:blipFill>
+                  <pic:spPr bwMode="auto">
+                    <a:xfrm>
+                      <a:off x="0" y="0"/>
+                      <a:ext cx="5749925" cy="5509260"/>
+                    </a:xfrm>
+                    <a:prstGeom prst="rect">
+                      <a:avLst/>
+                    </a:prstGeom>
+                    <a:noFill/>
+                    <a:ln>
+                      <a:noFill/>
+                    </a:ln>
+                  </pic:spPr>
+                </pic:pic>
+              </a:graphicData>
+            </a:graphic>
+            <wp14:sizeRelH relativeFrom="page">
+              <wp14:pctWidth>0</wp14:pctWidth>
+            </wp14:sizeRelH>
+            <wp14:sizeRelV relativeFrom="page">
+              <wp14:pctHeight>0</wp14:pctHeight>
+            </wp14:sizeRelV>
+          </wp:anchor>
+        </w:drawing>
+      </w:r>
+      <w:r>
+        <w:rPr>
+          <w:b/>
+          <w:bCs/>
+          <w:u w:val="single"/>
+        </w:rPr>
+        <w:t>Task two diagrams:</w:t>
+      </w:r>
+      <w:r>
+        <w:rPr>
+          <w:noProof/>
+        </w:rPr>
+        <w:t xml:space="preserve"> </w:t>
+      </w:r>
+    </w:p>
+    <w:p>
+      <w:r>
+        <w:br/>
+      </w:r>
+    </w:p>
+    <w:p/>
+    <w:p/>
+    <w:p/>
+    <w:p/>
+    <w:p/>
+    <w:p/>
+    <w:p/>
+    <w:p/>
+    <w:p/>
+    <w:p/>
+    <w:p/>
+    <w:p/>
+    <w:p/>
+    <w:p/>
+    <w:p/>
+    <w:p/>
+    <w:p/>
+    <w:p>
+      <w:r>
+        <w:rPr>
+          <w:noProof/>
+        </w:rPr>
+        <w:lastRenderedPageBreak/>
+        <w:drawing>
+          <wp:inline distT="0" distB="0" distL="0" distR="0" wp14:anchorId="562B92C4" wp14:editId="2E252EA5">
+            <wp:extent cx="5862320" cy="5731510"/>
+            <wp:effectExtent l="0" t="0" r="5080" b="2540"/>
+            <wp:docPr id="13" name="Picture 13"/>
+            <wp:cNvGraphicFramePr>
+              <a:graphicFrameLocks xmlns:a="http://schemas.openxmlformats.org/drawingml/2006/main" noChangeAspect="1"/>
+            </wp:cNvGraphicFramePr>
+            <a:graphic xmlns:a="http://schemas.openxmlformats.org/drawingml/2006/main">
+              <a:graphicData uri="http://schemas.openxmlformats.org/drawingml/2006/picture">
+                <pic:pic xmlns:pic="http://schemas.openxmlformats.org/drawingml/2006/picture">
+                  <pic:nvPicPr>
+                    <pic:cNvPr id="0" name="Picture 3"/>
+                    <pic:cNvPicPr>
+                      <a:picLocks noChangeAspect="1" noChangeArrowheads="1"/>
+                    </pic:cNvPicPr>
+                  </pic:nvPicPr>
+                  <pic:blipFill>
+                    <a:blip r:embed="rId16">
+                      <a:extLst>
+                        <a:ext uri="{28A0092B-C50C-407E-A947-70E740481C1C}">
+                          <a14:useLocalDpi xmlns:a14="http://schemas.microsoft.com/office/drawing/2010/main" val="0"/>
+                        </a:ext>
+                      </a:extLst>
+                    </a:blip>
+                    <a:srcRect/>
+                    <a:stretch>
+                      <a:fillRect/>
+                    </a:stretch>
+                  </pic:blipFill>
+                  <pic:spPr bwMode="auto">
+                    <a:xfrm>
+                      <a:off x="0" y="0"/>
+                      <a:ext cx="5862320" cy="5731510"/>
+                    </a:xfrm>
+                    <a:prstGeom prst="rect">
+                      <a:avLst/>
+                    </a:prstGeom>
+                    <a:noFill/>
+                    <a:ln>
+                      <a:noFill/>
+                    </a:ln>
+                  </pic:spPr>
+                </pic:pic>
+              </a:graphicData>
+            </a:graphic>
+          </wp:inline>
+        </w:drawing>
+      </w:r>
+      <w:r>
+        <w:br/>
+      </w:r>
+      <w:r>
+        <w:rPr>
+          <w:noProof/>
+        </w:rPr>
+        <w:lastRenderedPageBreak/>
+        <w:drawing>
+          <wp:inline distT="0" distB="0" distL="0" distR="0" wp14:anchorId="037F7B18" wp14:editId="70A840FF">
+            <wp:extent cx="8863330" cy="5179695"/>
+            <wp:effectExtent l="0" t="0" r="0" b="1905"/>
+            <wp:docPr id="14" name="Picture 14"/>
+            <wp:cNvGraphicFramePr>
+              <a:graphicFrameLocks xmlns:a="http://schemas.openxmlformats.org/drawingml/2006/main" noChangeAspect="1"/>
+            </wp:cNvGraphicFramePr>
+            <a:graphic xmlns:a="http://schemas.openxmlformats.org/drawingml/2006/main">
+              <a:graphicData uri="http://schemas.openxmlformats.org/drawingml/2006/picture">
+                <pic:pic xmlns:pic="http://schemas.openxmlformats.org/drawingml/2006/picture">
+                  <pic:nvPicPr>
+                    <pic:cNvPr id="0" name="Picture 5"/>
+                    <pic:cNvPicPr>
+                      <a:picLocks noChangeAspect="1" noChangeArrowheads="1"/>
+                    </pic:cNvPicPr>
+                  </pic:nvPicPr>
+                  <pic:blipFill>
+                    <a:blip r:embed="rId17">
+                      <a:extLst>
+                        <a:ext uri="{28A0092B-C50C-407E-A947-70E740481C1C}">
+                          <a14:useLocalDpi xmlns:a14="http://schemas.microsoft.com/office/drawing/2010/main" val="0"/>
+                        </a:ext>
+                      </a:extLst>
+                    </a:blip>
+                    <a:srcRect/>
+                    <a:stretch>
+                      <a:fillRect/>
+                    </a:stretch>
+                  </pic:blipFill>
+                  <pic:spPr bwMode="auto">
+                    <a:xfrm>
+                      <a:off x="0" y="0"/>
+                      <a:ext cx="8863330" cy="5179695"/>
+                    </a:xfrm>
+                    <a:prstGeom prst="rect">
+                      <a:avLst/>
+                    </a:prstGeom>
+                    <a:noFill/>
+                    <a:ln>
+                      <a:noFill/>
+                    </a:ln>
+                  </pic:spPr>
+                </pic:pic>
+              </a:graphicData>
+            </a:graphic>
+          </wp:inline>
+        </w:drawing>
+      </w:r>
+      <w:r>
+        <w:br/>
+      </w:r>
+    </w:p>
+    <w:p/>
+    <w:p/>
+    <w:p>
+      <w:r>
+        <w:rPr>
+          <w:noProof/>
+        </w:rPr>
+        <w:drawing>
+          <wp:inline distT="0" distB="0" distL="0" distR="0" wp14:anchorId="491F4504" wp14:editId="5CEA1480">
+            <wp:extent cx="4324350" cy="3708400"/>
+            <wp:effectExtent l="0" t="0" r="0" b="6350"/>
+            <wp:docPr id="15" name="Picture 15"/>
+            <wp:cNvGraphicFramePr>
+              <a:graphicFrameLocks xmlns:a="http://schemas.openxmlformats.org/drawingml/2006/main" noChangeAspect="1"/>
+            </wp:cNvGraphicFramePr>
+            <a:graphic xmlns:a="http://schemas.openxmlformats.org/drawingml/2006/main">
+              <a:graphicData uri="http://schemas.openxmlformats.org/drawingml/2006/picture">
+                <pic:pic xmlns:pic="http://schemas.openxmlformats.org/drawingml/2006/picture">
+                  <pic:nvPicPr>
+                    <pic:cNvPr id="0" name="Picture 7"/>
+                    <pic:cNvPicPr>
+                      <a:picLocks noChangeAspect="1" noChangeArrowheads="1"/>
+                    </pic:cNvPicPr>
+                  </pic:nvPicPr>
+                  <pic:blipFill>
+                    <a:blip r:embed="rId18">
+                      <a:extLst>
+                        <a:ext uri="{28A0092B-C50C-407E-A947-70E740481C1C}">
+                          <a14:useLocalDpi xmlns:a14="http://schemas.microsoft.com/office/drawing/2010/main" val="0"/>
+                        </a:ext>
+                      </a:extLst>
+                    </a:blip>
+                    <a:srcRect/>
+                    <a:stretch>
+                      <a:fillRect/>
+                    </a:stretch>
+                  </pic:blipFill>
+                  <pic:spPr bwMode="auto">
+                    <a:xfrm>
+                      <a:off x="0" y="0"/>
+                      <a:ext cx="4324350" cy="3708400"/>
+                    </a:xfrm>
+                    <a:prstGeom prst="rect">
+                      <a:avLst/>
+                    </a:prstGeom>
+                    <a:noFill/>
+                    <a:ln>
+                      <a:noFill/>
+                    </a:ln>
+                  </pic:spPr>
+                </pic:pic>
+              </a:graphicData>
+            </a:graphic>
+          </wp:inline>
+        </w:drawing>
+      </w:r>
+      <w:r>
+        <w:br/>
+      </w:r>
+    </w:p>
+    <w:p/>
+    <w:p/>
+    <w:p/>
     <w:sectPr>
       <w:pgSz w:w="16838" w:h="11906" w:orient="landscape"/>
       <w:pgMar w:top="1440" w:right="1440" w:bottom="1440" w:left="1440" w:header="708" w:footer="708" w:gutter="0"/>

</xml_diff>

<commit_message>
Finished task 3 diagrams
</commit_message>
<xml_diff>
--- a/Documents/Diagrams.docx
+++ b/Documents/Diagrams.docx
@@ -161,10 +161,10 @@
         </w:rPr>
         <w:lastRenderedPageBreak/>
         <w:drawing>
-          <wp:inline distT="0" distB="0" distL="0" distR="0" wp14:anchorId="5C6EA955" wp14:editId="3DDEE0E2">
-            <wp:extent cx="5731510" cy="4232910"/>
-            <wp:effectExtent l="0" t="0" r="2540" b="0"/>
-            <wp:docPr id="4" name="Picture 4"/>
+          <wp:inline distT="0" distB="0" distL="0" distR="0" wp14:anchorId="74939B54" wp14:editId="78292A25">
+            <wp:extent cx="5988050" cy="4813090"/>
+            <wp:effectExtent l="0" t="0" r="0" b="6985"/>
+            <wp:docPr id="16" name="Picture 16"/>
             <wp:cNvGraphicFramePr>
               <a:graphicFrameLocks xmlns:a="http://schemas.openxmlformats.org/drawingml/2006/main" noChangeAspect="1"/>
             </wp:cNvGraphicFramePr>
@@ -172,7 +172,7 @@
               <a:graphicData uri="http://schemas.openxmlformats.org/drawingml/2006/picture">
                 <pic:pic xmlns:pic="http://schemas.openxmlformats.org/drawingml/2006/picture">
                   <pic:nvPicPr>
-                    <pic:cNvPr id="0" name="Picture 7"/>
+                    <pic:cNvPr id="0" name="Picture 1"/>
                     <pic:cNvPicPr>
                       <a:picLocks noChangeAspect="1" noChangeArrowheads="1"/>
                     </pic:cNvPicPr>
@@ -193,7 +193,7 @@
                   <pic:spPr bwMode="auto">
                     <a:xfrm>
                       <a:off x="0" y="0"/>
-                      <a:ext cx="5731510" cy="4232910"/>
+                      <a:ext cx="6002313" cy="4824554"/>
                     </a:xfrm>
                     <a:prstGeom prst="rect">
                       <a:avLst/>
@@ -213,15 +213,18 @@
         <w:br/>
       </w:r>
       <w:r>
+        <w:br/>
+      </w:r>
+      <w:r>
         <w:rPr>
           <w:noProof/>
         </w:rPr>
         <w:lastRenderedPageBreak/>
         <w:drawing>
-          <wp:inline distT="0" distB="0" distL="0" distR="0" wp14:anchorId="13021128" wp14:editId="19B22CFD">
-            <wp:extent cx="5731510" cy="4683760"/>
-            <wp:effectExtent l="0" t="0" r="2540" b="2540"/>
-            <wp:docPr id="5" name="Picture 5"/>
+          <wp:inline distT="0" distB="0" distL="0" distR="0" wp14:anchorId="16A66F21" wp14:editId="1D2A8EF6">
+            <wp:extent cx="6849745" cy="5731510"/>
+            <wp:effectExtent l="0" t="0" r="8255" b="2540"/>
+            <wp:docPr id="18" name="Picture 18"/>
             <wp:cNvGraphicFramePr>
               <a:graphicFrameLocks xmlns:a="http://schemas.openxmlformats.org/drawingml/2006/main" noChangeAspect="1"/>
             </wp:cNvGraphicFramePr>
@@ -229,7 +232,7 @@
               <a:graphicData uri="http://schemas.openxmlformats.org/drawingml/2006/picture">
                 <pic:pic xmlns:pic="http://schemas.openxmlformats.org/drawingml/2006/picture">
                   <pic:nvPicPr>
-                    <pic:cNvPr id="0" name="Picture 9"/>
+                    <pic:cNvPr id="0" name="Picture 5"/>
                     <pic:cNvPicPr>
                       <a:picLocks noChangeAspect="1" noChangeArrowheads="1"/>
                     </pic:cNvPicPr>
@@ -250,7 +253,7 @@
                   <pic:spPr bwMode="auto">
                     <a:xfrm>
                       <a:off x="0" y="0"/>
-                      <a:ext cx="5731510" cy="4683760"/>
+                      <a:ext cx="6849745" cy="5731510"/>
                     </a:xfrm>
                     <a:prstGeom prst="rect">
                       <a:avLst/>
@@ -270,10 +273,16 @@
         <w:br/>
       </w:r>
       <w:r>
-        <w:rPr>
-          <w:noProof/>
-        </w:rPr>
         <w:lastRenderedPageBreak/>
+        <w:br/>
+      </w:r>
+      <w:r>
+        <w:br/>
+      </w:r>
+      <w:r>
+        <w:rPr>
+          <w:noProof/>
+        </w:rPr>
         <w:drawing>
           <wp:inline distT="0" distB="0" distL="0" distR="0" wp14:anchorId="408F2AFC" wp14:editId="5D8AC872">
             <wp:extent cx="9593580" cy="4627792"/>
@@ -967,6 +976,196 @@
           </wp:inline>
         </w:drawing>
       </w:r>
+      <w:r>
+        <w:br/>
+      </w:r>
+    </w:p>
+    <w:p/>
+    <w:p/>
+    <w:p/>
+    <w:p/>
+    <w:p/>
+    <w:p>
+      <w:pPr>
+        <w:rPr>
+          <w:b/>
+          <w:bCs/>
+          <w:u w:val="single"/>
+        </w:rPr>
+      </w:pPr>
+      <w:r>
+        <w:rPr>
+          <w:noProof/>
+        </w:rPr>
+        <w:lastRenderedPageBreak/>
+        <w:drawing>
+          <wp:anchor distT="0" distB="0" distL="114300" distR="114300" simplePos="0" relativeHeight="251659264" behindDoc="1" locked="0" layoutInCell="1" allowOverlap="1" wp14:anchorId="4B9C9F88" wp14:editId="5D23A995">
+            <wp:simplePos x="0" y="0"/>
+            <wp:positionH relativeFrom="margin">
+              <wp:align>left</wp:align>
+            </wp:positionH>
+            <wp:positionV relativeFrom="paragraph">
+              <wp:posOffset>260350</wp:posOffset>
+            </wp:positionV>
+            <wp:extent cx="8331200" cy="5773420"/>
+            <wp:effectExtent l="0" t="0" r="0" b="0"/>
+            <wp:wrapTight wrapText="bothSides">
+              <wp:wrapPolygon edited="0">
+                <wp:start x="0" y="0"/>
+                <wp:lineTo x="0" y="21524"/>
+                <wp:lineTo x="21534" y="21524"/>
+                <wp:lineTo x="21534" y="0"/>
+                <wp:lineTo x="0" y="0"/>
+              </wp:wrapPolygon>
+            </wp:wrapTight>
+            <wp:docPr id="20" name="Picture 20"/>
+            <wp:cNvGraphicFramePr>
+              <a:graphicFrameLocks xmlns:a="http://schemas.openxmlformats.org/drawingml/2006/main" noChangeAspect="1"/>
+            </wp:cNvGraphicFramePr>
+            <a:graphic xmlns:a="http://schemas.openxmlformats.org/drawingml/2006/main">
+              <a:graphicData uri="http://schemas.openxmlformats.org/drawingml/2006/picture">
+                <pic:pic xmlns:pic="http://schemas.openxmlformats.org/drawingml/2006/picture">
+                  <pic:nvPicPr>
+                    <pic:cNvPr id="0" name="Picture 9"/>
+                    <pic:cNvPicPr>
+                      <a:picLocks noChangeAspect="1" noChangeArrowheads="1"/>
+                    </pic:cNvPicPr>
+                  </pic:nvPicPr>
+                  <pic:blipFill>
+                    <a:blip r:embed="rId19">
+                      <a:extLst>
+                        <a:ext uri="{28A0092B-C50C-407E-A947-70E740481C1C}">
+                          <a14:useLocalDpi xmlns:a14="http://schemas.microsoft.com/office/drawing/2010/main" val="0"/>
+                        </a:ext>
+                      </a:extLst>
+                    </a:blip>
+                    <a:srcRect/>
+                    <a:stretch>
+                      <a:fillRect/>
+                    </a:stretch>
+                  </pic:blipFill>
+                  <pic:spPr bwMode="auto">
+                    <a:xfrm>
+                      <a:off x="0" y="0"/>
+                      <a:ext cx="8353222" cy="5788875"/>
+                    </a:xfrm>
+                    <a:prstGeom prst="rect">
+                      <a:avLst/>
+                    </a:prstGeom>
+                    <a:noFill/>
+                    <a:ln>
+                      <a:noFill/>
+                    </a:ln>
+                  </pic:spPr>
+                </pic:pic>
+              </a:graphicData>
+            </a:graphic>
+            <wp14:sizeRelH relativeFrom="page">
+              <wp14:pctWidth>0</wp14:pctWidth>
+            </wp14:sizeRelH>
+            <wp14:sizeRelV relativeFrom="page">
+              <wp14:pctHeight>0</wp14:pctHeight>
+            </wp14:sizeRelV>
+          </wp:anchor>
+        </w:drawing>
+      </w:r>
+      <w:r>
+        <w:rPr>
+          <w:b/>
+          <w:bCs/>
+          <w:u w:val="single"/>
+        </w:rPr>
+        <w:t>TASK 3 diagrams</w:t>
+      </w:r>
+      <w:r>
+        <w:rPr>
+          <w:b/>
+          <w:bCs/>
+          <w:u w:val="single"/>
+        </w:rPr>
+        <w:t>:</w:t>
+      </w:r>
+      <w:r>
+        <w:rPr>
+          <w:noProof/>
+        </w:rPr>
+        <w:t xml:space="preserve"> </w:t>
+      </w:r>
+    </w:p>
+    <w:p>
+      <w:pPr>
+        <w:rPr>
+          <w:b/>
+          <w:bCs/>
+          <w:u w:val="single"/>
+        </w:rPr>
+      </w:pPr>
+      <w:r>
+        <w:rPr>
+          <w:noProof/>
+        </w:rPr>
+        <w:lastRenderedPageBreak/>
+        <w:drawing>
+          <wp:inline distT="0" distB="0" distL="0" distR="0" wp14:anchorId="3BD0D93C" wp14:editId="347FF97F">
+            <wp:extent cx="6413500" cy="6482445"/>
+            <wp:effectExtent l="0" t="0" r="6350" b="0"/>
+            <wp:docPr id="19" name="Picture 19"/>
+            <wp:cNvGraphicFramePr>
+              <a:graphicFrameLocks xmlns:a="http://schemas.openxmlformats.org/drawingml/2006/main" noChangeAspect="1"/>
+            </wp:cNvGraphicFramePr>
+            <a:graphic xmlns:a="http://schemas.openxmlformats.org/drawingml/2006/main">
+              <a:graphicData uri="http://schemas.openxmlformats.org/drawingml/2006/picture">
+                <pic:pic xmlns:pic="http://schemas.openxmlformats.org/drawingml/2006/picture">
+                  <pic:nvPicPr>
+                    <pic:cNvPr id="0" name="Picture 7"/>
+                    <pic:cNvPicPr>
+                      <a:picLocks noChangeAspect="1" noChangeArrowheads="1"/>
+                    </pic:cNvPicPr>
+                  </pic:nvPicPr>
+                  <pic:blipFill>
+                    <a:blip r:embed="rId20">
+                      <a:extLst>
+                        <a:ext uri="{28A0092B-C50C-407E-A947-70E740481C1C}">
+                          <a14:useLocalDpi xmlns:a14="http://schemas.microsoft.com/office/drawing/2010/main" val="0"/>
+                        </a:ext>
+                      </a:extLst>
+                    </a:blip>
+                    <a:srcRect/>
+                    <a:stretch>
+                      <a:fillRect/>
+                    </a:stretch>
+                  </pic:blipFill>
+                  <pic:spPr bwMode="auto">
+                    <a:xfrm>
+                      <a:off x="0" y="0"/>
+                      <a:ext cx="6457733" cy="6527154"/>
+                    </a:xfrm>
+                    <a:prstGeom prst="rect">
+                      <a:avLst/>
+                    </a:prstGeom>
+                    <a:noFill/>
+                    <a:ln>
+                      <a:noFill/>
+                    </a:ln>
+                  </pic:spPr>
+                </pic:pic>
+              </a:graphicData>
+            </a:graphic>
+          </wp:inline>
+        </w:drawing>
+      </w:r>
+      <w:r>
+        <w:br/>
+      </w:r>
+    </w:p>
+    <w:p>
+      <w:pPr>
+        <w:rPr>
+          <w:b/>
+          <w:bCs/>
+          <w:u w:val="single"/>
+        </w:rPr>
+      </w:pPr>
       <w:r>
         <w:br/>
       </w:r>

</xml_diff>